<commit_message>
update fiche formation avec date du 28 novembre et 5 demi-journées de formations
</commit_message>
<xml_diff>
--- a/fiche descript formation a completer.docx
+++ b/fiche descript formation a completer.docx
@@ -299,7 +299,7 @@
                 <w:kern w:val="0"/>
                 <w:lang w:val="fr-FR" w:eastAsia="en-US" w:bidi="ar-SA"/>
               </w:rPr>
-              <w:t xml:space="preserve">Cette formation permet de découvrir les bonnes pratiques dans le cadre d’un travail nécessitant des approches programmatiques (statistiques, programmation d’outils, analyses de données biologiques). </w:t>
+              <w:t>Cette formation permet de découvrir les bonnes pratiques dans le cadre d’un travail nécessitant des approches programmatiques (statistiques, programmation d’outils, analyses de données biologiques).</w:t>
             </w:r>
           </w:p>
           <w:p>
@@ -982,47 +982,7 @@
                 <w:kern w:val="0"/>
                 <w:lang w:val="fr-FR" w:eastAsia="en-US" w:bidi="ar-SA"/>
               </w:rPr>
-              <w:t>Formation avec une phase de présentation</w:t>
-            </w:r>
-            <w:r>
-              <w:rPr>
-                <w:rFonts w:eastAsia="SimSun" w:cs="Calibri" w:ascii="Calibri" w:hAnsi="Calibri" w:cstheme="minorHAnsi"/>
-                <w:b/>
-                <w:bCs/>
-                <w:kern w:val="0"/>
-                <w:lang w:val="fr-FR" w:eastAsia="en-US" w:bidi="ar-SA"/>
-              </w:rPr>
-              <w:t>s</w:t>
-            </w:r>
-            <w:r>
-              <w:rPr>
-                <w:rFonts w:eastAsia="SimSun" w:cs="Calibri" w:ascii="Calibri" w:hAnsi="Calibri" w:cstheme="minorHAnsi"/>
-                <w:b/>
-                <w:bCs/>
-                <w:kern w:val="0"/>
-                <w:lang w:val="fr-FR" w:eastAsia="en-US" w:bidi="ar-SA"/>
-              </w:rPr>
-              <w:t xml:space="preserve"> théorique</w:t>
-            </w:r>
-            <w:r>
-              <w:rPr>
-                <w:rFonts w:eastAsia="SimSun" w:cs="Calibri" w:ascii="Calibri" w:hAnsi="Calibri" w:cstheme="minorHAnsi"/>
-                <w:b/>
-                <w:bCs/>
-                <w:kern w:val="0"/>
-                <w:lang w:val="fr-FR" w:eastAsia="en-US" w:bidi="ar-SA"/>
-              </w:rPr>
-              <w:t>s</w:t>
-            </w:r>
-            <w:r>
-              <w:rPr>
-                <w:rFonts w:eastAsia="SimSun" w:cs="Calibri" w:ascii="Calibri" w:hAnsi="Calibri" w:cstheme="minorHAnsi"/>
-                <w:b/>
-                <w:bCs/>
-                <w:kern w:val="0"/>
-                <w:lang w:val="fr-FR" w:eastAsia="en-US" w:bidi="ar-SA"/>
-              </w:rPr>
-              <w:t xml:space="preserve"> et une phase de travaux pratiques pour appliquer les notions présentées dans la formation.</w:t>
+              <w:t>Formation avec une phase de présentations théoriques et une phase de travaux pratiques pour appliquer les notions présentées dans la formation.</w:t>
             </w:r>
           </w:p>
         </w:tc>
@@ -1185,17 +1145,7 @@
                 <w:kern w:val="0"/>
                 <w:lang w:val="fr-FR" w:eastAsia="en-US" w:bidi="ar-SA"/>
               </w:rPr>
-              <w:t xml:space="preserve">5 demi-journées </w:t>
-            </w:r>
-            <w:r>
-              <w:rPr>
-                <w:rFonts w:eastAsia="SimSun" w:cs="Calibri" w:ascii="Calibri" w:hAnsi="Calibri" w:cstheme="minorHAnsi"/>
-                <w:b/>
-                <w:bCs/>
-                <w:kern w:val="0"/>
-                <w:lang w:val="fr-FR" w:eastAsia="en-US" w:bidi="ar-SA"/>
-              </w:rPr>
-              <w:t>de formation</w:t>
+              <w:t>5 demi-journées de formation</w:t>
             </w:r>
           </w:p>
           <w:p>
@@ -1289,7 +1239,27 @@
                 <w:kern w:val="0"/>
                 <w:lang w:val="fr-FR" w:eastAsia="en-US" w:bidi="ar-SA"/>
               </w:rPr>
-              <w:t>Lundi 21 novembre</w:t>
+              <w:t>Lundi 2</w:t>
+            </w:r>
+            <w:r>
+              <w:rPr>
+                <w:rFonts w:eastAsia="SimSun" w:cs="Calibri" w:ascii="Calibri" w:hAnsi="Calibri" w:cstheme="minorHAnsi"/>
+                <w:b/>
+                <w:bCs/>
+                <w:kern w:val="0"/>
+                <w:lang w:val="fr-FR" w:eastAsia="en-US" w:bidi="ar-SA"/>
+              </w:rPr>
+              <w:t>8</w:t>
+            </w:r>
+            <w:r>
+              <w:rPr>
+                <w:rFonts w:eastAsia="SimSun" w:cs="Calibri" w:ascii="Calibri" w:hAnsi="Calibri" w:cstheme="minorHAnsi"/>
+                <w:b/>
+                <w:bCs/>
+                <w:kern w:val="0"/>
+                <w:lang w:val="fr-FR" w:eastAsia="en-US" w:bidi="ar-SA"/>
+              </w:rPr>
+              <w:t xml:space="preserve"> novembre</w:t>
             </w:r>
           </w:p>
           <w:p>
@@ -1311,7 +1281,27 @@
                 <w:kern w:val="0"/>
                 <w:lang w:val="fr-FR" w:eastAsia="en-US" w:bidi="ar-SA"/>
               </w:rPr>
-              <w:t>Mardi 22 novembre</w:t>
+              <w:t>Mardi 2</w:t>
+            </w:r>
+            <w:r>
+              <w:rPr>
+                <w:rFonts w:eastAsia="SimSun" w:cs="Calibri" w:ascii="Calibri" w:hAnsi="Calibri" w:cstheme="minorHAnsi"/>
+                <w:b/>
+                <w:bCs/>
+                <w:kern w:val="0"/>
+                <w:lang w:val="fr-FR" w:eastAsia="en-US" w:bidi="ar-SA"/>
+              </w:rPr>
+              <w:t>9</w:t>
+            </w:r>
+            <w:r>
+              <w:rPr>
+                <w:rFonts w:eastAsia="SimSun" w:cs="Calibri" w:ascii="Calibri" w:hAnsi="Calibri" w:cstheme="minorHAnsi"/>
+                <w:b/>
+                <w:bCs/>
+                <w:kern w:val="0"/>
+                <w:lang w:val="fr-FR" w:eastAsia="en-US" w:bidi="ar-SA"/>
+              </w:rPr>
+              <w:t xml:space="preserve"> novembre</w:t>
             </w:r>
           </w:p>
           <w:p>
@@ -1333,7 +1323,27 @@
                 <w:kern w:val="0"/>
                 <w:lang w:val="fr-FR" w:eastAsia="en-US" w:bidi="ar-SA"/>
               </w:rPr>
-              <w:t>Mercredi 23 novembre</w:t>
+              <w:t xml:space="preserve">Mercredi </w:t>
+            </w:r>
+            <w:r>
+              <w:rPr>
+                <w:rFonts w:eastAsia="SimSun" w:cs="Calibri" w:ascii="Calibri" w:hAnsi="Calibri" w:cstheme="minorHAnsi"/>
+                <w:b/>
+                <w:bCs/>
+                <w:kern w:val="0"/>
+                <w:lang w:val="fr-FR" w:eastAsia="en-US" w:bidi="ar-SA"/>
+              </w:rPr>
+              <w:t>30</w:t>
+            </w:r>
+            <w:r>
+              <w:rPr>
+                <w:rFonts w:eastAsia="SimSun" w:cs="Calibri" w:ascii="Calibri" w:hAnsi="Calibri" w:cstheme="minorHAnsi"/>
+                <w:b/>
+                <w:bCs/>
+                <w:kern w:val="0"/>
+                <w:lang w:val="fr-FR" w:eastAsia="en-US" w:bidi="ar-SA"/>
+              </w:rPr>
+              <w:t xml:space="preserve"> novembre</w:t>
             </w:r>
           </w:p>
           <w:p>
@@ -1355,7 +1365,37 @@
                 <w:kern w:val="0"/>
                 <w:lang w:val="fr-FR" w:eastAsia="en-US" w:bidi="ar-SA"/>
               </w:rPr>
-              <w:t>Jeudi 24 Novembre</w:t>
+              <w:t xml:space="preserve">Jeudi </w:t>
+            </w:r>
+            <w:r>
+              <w:rPr>
+                <w:rFonts w:eastAsia="SimSun" w:cs="Calibri" w:ascii="Calibri" w:hAnsi="Calibri" w:cstheme="minorHAnsi"/>
+                <w:b/>
+                <w:bCs/>
+                <w:kern w:val="0"/>
+                <w:lang w:val="fr-FR" w:eastAsia="en-US" w:bidi="ar-SA"/>
+              </w:rPr>
+              <w:t>01</w:t>
+            </w:r>
+            <w:r>
+              <w:rPr>
+                <w:rFonts w:eastAsia="SimSun" w:cs="Calibri" w:ascii="Calibri" w:hAnsi="Calibri" w:cstheme="minorHAnsi"/>
+                <w:b/>
+                <w:bCs/>
+                <w:kern w:val="0"/>
+                <w:lang w:val="fr-FR" w:eastAsia="en-US" w:bidi="ar-SA"/>
+              </w:rPr>
+              <w:t xml:space="preserve"> </w:t>
+            </w:r>
+            <w:r>
+              <w:rPr>
+                <w:rFonts w:eastAsia="SimSun" w:cs="Calibri" w:ascii="Calibri" w:hAnsi="Calibri" w:cstheme="minorHAnsi"/>
+                <w:b/>
+                <w:bCs/>
+                <w:kern w:val="0"/>
+                <w:lang w:val="fr-FR" w:eastAsia="en-US" w:bidi="ar-SA"/>
+              </w:rPr>
+              <w:t>Décembre</w:t>
             </w:r>
           </w:p>
           <w:p>
@@ -1377,7 +1417,37 @@
                 <w:kern w:val="0"/>
                 <w:lang w:val="fr-FR" w:eastAsia="en-US" w:bidi="ar-SA"/>
               </w:rPr>
-              <w:t>Vendredi 25 novembre</w:t>
+              <w:t xml:space="preserve">Vendredi </w:t>
+            </w:r>
+            <w:r>
+              <w:rPr>
+                <w:rFonts w:eastAsia="SimSun" w:cs="Calibri" w:ascii="Calibri" w:hAnsi="Calibri" w:cstheme="minorHAnsi"/>
+                <w:b/>
+                <w:bCs/>
+                <w:kern w:val="0"/>
+                <w:lang w:val="fr-FR" w:eastAsia="en-US" w:bidi="ar-SA"/>
+              </w:rPr>
+              <w:t>02</w:t>
+            </w:r>
+            <w:r>
+              <w:rPr>
+                <w:rFonts w:eastAsia="SimSun" w:cs="Calibri" w:ascii="Calibri" w:hAnsi="Calibri" w:cstheme="minorHAnsi"/>
+                <w:b/>
+                <w:bCs/>
+                <w:kern w:val="0"/>
+                <w:lang w:val="fr-FR" w:eastAsia="en-US" w:bidi="ar-SA"/>
+              </w:rPr>
+              <w:t xml:space="preserve"> </w:t>
+            </w:r>
+            <w:r>
+              <w:rPr>
+                <w:rFonts w:eastAsia="SimSun" w:cs="Calibri" w:ascii="Calibri" w:hAnsi="Calibri" w:cstheme="minorHAnsi"/>
+                <w:b/>
+                <w:bCs/>
+                <w:kern w:val="0"/>
+                <w:lang w:val="fr-FR" w:eastAsia="en-US" w:bidi="ar-SA"/>
+              </w:rPr>
+              <w:t>Décembre</w:t>
             </w:r>
           </w:p>
           <w:p>
@@ -1512,7 +1582,27 @@
                 <w:kern w:val="0"/>
                 <w:lang w:val="fr-FR" w:eastAsia="en-US" w:bidi="ar-SA"/>
               </w:rPr>
-              <w:t>Matteo Hiriart</w:t>
+              <w:t>Mat</w:t>
+            </w:r>
+            <w:r>
+              <w:rPr>
+                <w:rFonts w:eastAsia="SimSun" w:cs="Calibri" w:ascii="Calibri" w:hAnsi="Calibri" w:cstheme="minorHAnsi"/>
+                <w:b/>
+                <w:bCs/>
+                <w:kern w:val="0"/>
+                <w:lang w:val="fr-FR" w:eastAsia="en-US" w:bidi="ar-SA"/>
+              </w:rPr>
+              <w:t>é</w:t>
+            </w:r>
+            <w:r>
+              <w:rPr>
+                <w:rFonts w:eastAsia="SimSun" w:cs="Calibri" w:ascii="Calibri" w:hAnsi="Calibri" w:cstheme="minorHAnsi"/>
+                <w:b/>
+                <w:bCs/>
+                <w:kern w:val="0"/>
+                <w:lang w:val="fr-FR" w:eastAsia="en-US" w:bidi="ar-SA"/>
+              </w:rPr>
+              <w:t>o Hiriart</w:t>
             </w:r>
           </w:p>
           <w:p>

</xml_diff>